<commit_message>
finish gene sigs intro
</commit_message>
<xml_diff>
--- a/rmd-files/template.docx
+++ b/rmd-files/template.docx
@@ -1802,6 +1802,64 @@
         <w:rPr/>
         <w:t xml:space="preserve">Idiopathic Pulmonary Fibrosis (IPF) is a deadly disease for which there is currently no available cure. </w:t>
       </w:r>
+      <w:r>
+        <w:rPr/>
+        <w:t>Below goes an image:</w:t>
+      </w:r>
+    </w:p>
+    <w:p>
+      <w:pPr>
+        <w:pStyle w:val="TextBody"/>
+        <w:rPr/>
+      </w:pPr>
+      <w:r>
+        <w:rPr/>
+        <w:drawing>
+          <wp:anchor behindDoc="0" distT="0" distB="0" distL="0" distR="0" simplePos="0" locked="0" layoutInCell="1" allowOverlap="1" relativeHeight="2">
+            <wp:simplePos x="0" y="0"/>
+            <wp:positionH relativeFrom="column">
+              <wp:align>center</wp:align>
+            </wp:positionH>
+            <wp:positionV relativeFrom="paragraph">
+              <wp:posOffset>635</wp:posOffset>
+            </wp:positionV>
+            <wp:extent cx="6332220" cy="3376930"/>
+            <wp:effectExtent l="0" t="0" r="0" b="0"/>
+            <wp:wrapSquare wrapText="largest"/>
+            <wp:docPr id="1" name="Image1" descr=""/>
+            <wp:cNvGraphicFramePr>
+              <a:graphicFrameLocks xmlns:a="http://schemas.openxmlformats.org/drawingml/2006/main" noChangeAspect="1"/>
+            </wp:cNvGraphicFramePr>
+            <a:graphic xmlns:a="http://schemas.openxmlformats.org/drawingml/2006/main">
+              <a:graphicData uri="http://schemas.openxmlformats.org/drawingml/2006/picture">
+                <pic:pic xmlns:pic="http://schemas.openxmlformats.org/drawingml/2006/picture">
+                  <pic:nvPicPr>
+                    <pic:cNvPr id="1" name="Image1" descr=""/>
+                    <pic:cNvPicPr>
+                      <a:picLocks noChangeAspect="1" noChangeArrowheads="1"/>
+                    </pic:cNvPicPr>
+                  </pic:nvPicPr>
+                  <pic:blipFill>
+                    <a:blip r:embed="rId2"/>
+                    <a:stretch>
+                      <a:fillRect/>
+                    </a:stretch>
+                  </pic:blipFill>
+                  <pic:spPr bwMode="auto">
+                    <a:xfrm>
+                      <a:off x="0" y="0"/>
+                      <a:ext cx="6332220" cy="3376930"/>
+                    </a:xfrm>
+                    <a:prstGeom prst="rect">
+                      <a:avLst/>
+                    </a:prstGeom>
+                  </pic:spPr>
+                </pic:pic>
+              </a:graphicData>
+            </a:graphic>
+          </wp:anchor>
+        </w:drawing>
+      </w:r>
     </w:p>
     <w:p>
       <w:pPr>
@@ -2028,7 +2086,7 @@
     </w:p>
     <w:p>
       <w:pPr>
-        <w:pStyle w:val="BibliographyHeading"/>
+        <w:pStyle w:val="TableofAuthorities"/>
         <w:rPr/>
       </w:pPr>
       <w:r>
@@ -2084,7 +2142,7 @@
         <w:rPr/>
         <w:t>, [s. l.], v. 5, n. July, p. 1–12, 2015. Disponível em: &lt;</w:t>
       </w:r>
-      <w:hyperlink r:id="rId2">
+      <w:hyperlink r:id="rId3">
         <w:r>
           <w:rPr>
             <w:rStyle w:val="ListLabel1"/>
@@ -2330,6 +2388,7 @@
       <w:rPr>
         <w:rFonts w:ascii="arial" w:hAnsi="arial" w:eastAsia="Noto Sans CJK SC Regular" w:cs="Lohit Devanagari"/>
         <w:kern w:val="2"/>
+        <w:sz w:val="20"/>
         <w:szCs w:val="24"/>
         <w:lang w:val="en-US" w:eastAsia="zh-CN" w:bidi="hi-IN"/>
       </w:rPr>
@@ -2343,7 +2402,7 @@
     <w:qFormat/>
     <w:pPr>
       <w:widowControl w:val="false"/>
-      <w:overflowPunct w:val="false"/>
+      <w:overflowPunct w:val="true"/>
       <w:bidi w:val="0"/>
       <w:spacing w:lineRule="auto" w:line="360"/>
       <w:ind w:left="0" w:right="0" w:firstLine="709"/>
@@ -2557,6 +2616,11 @@
     <w:qFormat/>
     <w:rPr/>
   </w:style>
+  <w:style w:type="character" w:styleId="ListLabel2">
+    <w:name w:val="ListLabel 2"/>
+    <w:qFormat/>
+    <w:rPr/>
+  </w:style>
   <w:style w:type="paragraph" w:styleId="Heading">
     <w:name w:val="Heading"/>
     <w:basedOn w:val="Normal"/>
@@ -2693,12 +2757,13 @@
       <w:szCs w:val="21"/>
     </w:rPr>
   </w:style>
-  <w:style w:type="paragraph" w:styleId="BibliographyHeading">
+  <w:style w:type="paragraph" w:styleId="TableofAuthorities">
     <w:name w:val="Table of Authorities"/>
     <w:basedOn w:val="Heading"/>
+    <w:qFormat/>
     <w:pPr>
       <w:suppressLineNumbers/>
-      <w:ind w:left="0" w:hanging="0"/>
+      <w:ind w:left="0" w:right="0" w:hanging="0"/>
     </w:pPr>
     <w:rPr>
       <w:b/>

</xml_diff>